<commit_message>
Se agrega movimiento del level tres
</commit_message>
<xml_diff>
--- a/Objetos para el vidojuego.docx
+++ b/Objetos para el vidojuego.docx
@@ -1146,7 +1146,7 @@
           <w:szCs w:val="26"/>
           <w:rtl w:val="0"/>
         </w:rPr>
-        <w:t xml:space="preserve">    double angulo; //angulo</w:t>
+        <w:t xml:space="preserve">    double angulo; </w:t>
       </w:r>
     </w:p>
     <w:p>
@@ -1181,23 +1181,6 @@
           <w:rtl w:val="0"/>
         </w:rPr>
         <w:t xml:space="preserve">    int r;</w:t>
-      </w:r>
-    </w:p>
-    <w:p>
-      <w:pPr>
-        <w:ind w:left="720" w:firstLine="0"/>
-        <w:rPr>
-          <w:sz w:val="26"/>
-          <w:szCs w:val="26"/>
-        </w:rPr>
-      </w:pPr>
-      <w:r>
-        <w:rPr>
-          <w:sz w:val="26"/>
-          <w:szCs w:val="26"/>
-          <w:rtl w:val="0"/>
-        </w:rPr>
-        <w:t xml:space="preserve">    double i=0; </w:t>
       </w:r>
     </w:p>
     <w:p>

</xml_diff>